<commit_message>
- added some doc - started moving projects to two different solutions
</commit_message>
<xml_diff>
--- a/docs/documentation.docx
+++ b/docs/documentation.docx
@@ -23,10 +23,240 @@
         <w:pStyle w:val="Heading2"/>
       </w:pPr>
       <w:r>
-        <w:t>General Purpose</w:t>
-      </w:r>
-    </w:p>
-    <w:p>
+        <w:t>Purpose</w:t>
+      </w:r>
+    </w:p>
+    <w:p>
+      <w:r>
+        <w:t>This executable is used to simulate a processor’s mechanism for running user defined programs.</w:t>
+      </w:r>
+      <w:r>
+        <w:t xml:space="preserve"> </w:t>
+      </w:r>
+      <w:r>
+        <w:t>Calling the program via CLI interface is as follows:</w:t>
+      </w:r>
+    </w:p>
+    <w:p>
+      <w:pPr>
+        <w:jc w:val="center"/>
+      </w:pPr>
+      <w:r>
+        <w:t xml:space="preserve">sim.exe imemin.txt dmemin.txt diskin.txt irq2in.txt dmemout.txt regout.txt trace.txt hwregtrace.txt cycles.txt leds.txt display7seg.txt diskout.txt monitor.txt </w:t>
+      </w:r>
+      <w:proofErr w:type="spellStart"/>
+      <w:r>
+        <w:t>monitor.yuv</w:t>
+      </w:r>
+      <w:proofErr w:type="spellEnd"/>
+    </w:p>
+    <w:p>
+      <w:r>
+        <w:t xml:space="preserve">where imemin.txt contains the assembled program (see Assembler), dmemin.txt contains the initial data memory, diskin.txt is the input disk, </w:t>
+      </w:r>
+      <w:r>
+        <w:t xml:space="preserve">and </w:t>
+      </w:r>
+      <w:r>
+        <w:t xml:space="preserve">irq2in.txt defines at which cycles irq2 should </w:t>
+      </w:r>
+      <w:r>
+        <w:t>interrupt.</w:t>
+      </w:r>
+    </w:p>
+    <w:p>
+      <w:r>
+        <w:t xml:space="preserve">Regout.txt, cycles.txt, leds.txt, display7seg.txt, diskout.txt, monitor.txt and </w:t>
+      </w:r>
+      <w:proofErr w:type="spellStart"/>
+      <w:r>
+        <w:t>monitor.yuv</w:t>
+      </w:r>
+      <w:proofErr w:type="spellEnd"/>
+      <w:r>
+        <w:t xml:space="preserve"> are written at the end of the program, each file’s content is described by its name.</w:t>
+      </w:r>
+    </w:p>
+    <w:p>
+      <w:r>
+        <w:t>Trace.txt, hwregtrace.txt are updated every cycle.</w:t>
+      </w:r>
+    </w:p>
+    <w:p>
+      <w:pPr>
+        <w:pStyle w:val="Heading2"/>
+      </w:pPr>
+      <w:r>
+        <w:t>Implementation</w:t>
+      </w:r>
+    </w:p>
+    <w:p>
+      <w:pPr>
+        <w:pStyle w:val="NoSpacing"/>
+      </w:pPr>
+      <w:r>
+        <w:t>The program flow is controlled via a main loop</w:t>
+      </w:r>
+      <w:r>
+        <w:t>, which contains the following logic, in the specified order:</w:t>
+      </w:r>
+    </w:p>
+    <w:p>
+      <w:pPr>
+        <w:pStyle w:val="NoSpacing"/>
+        <w:numPr>
+          <w:ilvl w:val="0"/>
+          <w:numId w:val="2"/>
+        </w:numPr>
+      </w:pPr>
+      <w:r>
+        <w:t xml:space="preserve">Fetch and </w:t>
+      </w:r>
+      <w:proofErr w:type="gramStart"/>
+      <w:r>
+        <w:t>Decode</w:t>
+      </w:r>
+      <w:proofErr w:type="gramEnd"/>
+      <w:r>
+        <w:t xml:space="preserve"> an instruction</w:t>
+      </w:r>
+    </w:p>
+    <w:p>
+      <w:pPr>
+        <w:pStyle w:val="NoSpacing"/>
+        <w:numPr>
+          <w:ilvl w:val="0"/>
+          <w:numId w:val="2"/>
+        </w:numPr>
+      </w:pPr>
+      <w:r>
+        <w:t>Update trace file</w:t>
+      </w:r>
+    </w:p>
+    <w:p>
+      <w:pPr>
+        <w:pStyle w:val="NoSpacing"/>
+        <w:numPr>
+          <w:ilvl w:val="0"/>
+          <w:numId w:val="2"/>
+        </w:numPr>
+      </w:pPr>
+      <w:r>
+        <w:t>Instruction Execution</w:t>
+      </w:r>
+      <w:r>
+        <w:t xml:space="preserve"> (advance PC, or move to new PC)</w:t>
+      </w:r>
+    </w:p>
+    <w:p>
+      <w:pPr>
+        <w:pStyle w:val="NoSpacing"/>
+        <w:numPr>
+          <w:ilvl w:val="0"/>
+          <w:numId w:val="2"/>
+        </w:numPr>
+      </w:pPr>
+      <w:r>
+        <w:t>Update hardware trace file (if necessary)</w:t>
+      </w:r>
+    </w:p>
+    <w:p>
+      <w:pPr>
+        <w:pStyle w:val="NoSpacing"/>
+        <w:numPr>
+          <w:ilvl w:val="0"/>
+          <w:numId w:val="2"/>
+        </w:numPr>
+      </w:pPr>
+      <w:r>
+        <w:t>Handle timer logic (advance/nullify, toggle interrupt bit)</w:t>
+      </w:r>
+    </w:p>
+    <w:p>
+      <w:pPr>
+        <w:pStyle w:val="NoSpacing"/>
+        <w:numPr>
+          <w:ilvl w:val="0"/>
+          <w:numId w:val="2"/>
+        </w:numPr>
+      </w:pPr>
+      <w:r>
+        <w:t>Handle disk logic (advance counter/reset status/read or write data)</w:t>
+      </w:r>
+    </w:p>
+    <w:p>
+      <w:pPr>
+        <w:pStyle w:val="NoSpacing"/>
+        <w:numPr>
+          <w:ilvl w:val="0"/>
+          <w:numId w:val="2"/>
+        </w:numPr>
+      </w:pPr>
+      <w:r>
+        <w:t>Check if current cycle is IRQ2 cycle</w:t>
+      </w:r>
+    </w:p>
+    <w:p>
+      <w:pPr>
+        <w:pStyle w:val="NoSpacing"/>
+        <w:numPr>
+          <w:ilvl w:val="0"/>
+          <w:numId w:val="2"/>
+        </w:numPr>
+      </w:pPr>
+      <w:r>
+        <w:t>Handle monitor logic</w:t>
+      </w:r>
+    </w:p>
+    <w:p>
+      <w:pPr>
+        <w:pStyle w:val="NoSpacing"/>
+        <w:numPr>
+          <w:ilvl w:val="0"/>
+          <w:numId w:val="2"/>
+        </w:numPr>
+      </w:pPr>
+      <w:r>
+        <w:t>Poll interrupts</w:t>
+      </w:r>
+    </w:p>
+    <w:p>
+      <w:pPr>
+        <w:pStyle w:val="NoSpacing"/>
+        <w:numPr>
+          <w:ilvl w:val="0"/>
+          <w:numId w:val="2"/>
+        </w:numPr>
+      </w:pPr>
+      <w:r>
+        <w:t>Handle led and display7seg logic</w:t>
+      </w:r>
+    </w:p>
+    <w:p>
+      <w:pPr>
+        <w:pStyle w:val="NoSpacing"/>
+        <w:numPr>
+          <w:ilvl w:val="0"/>
+          <w:numId w:val="2"/>
+        </w:numPr>
+      </w:pPr>
+      <w:r>
+        <w:t>Advance</w:t>
+      </w:r>
+      <w:r>
+        <w:t xml:space="preserve"> cycle</w:t>
+      </w:r>
+      <w:r>
+        <w:t xml:space="preserve"> counter</w:t>
+      </w:r>
+    </w:p>
+    <w:p>
+      <w:r>
+        <w:t xml:space="preserve">At the end of this main loop, the necessary files are written, and </w:t>
+      </w:r>
+      <w:r>
+        <w:t>finally all allocated memory is freed, and all the files are closed.</w:t>
+      </w:r>
       <w:r>
         <w:br w:type="page"/>
       </w:r>
@@ -45,7 +275,7 @@
         <w:pStyle w:val="Heading2"/>
       </w:pPr>
       <w:r>
-        <w:t>General Purpose</w:t>
+        <w:t>Purpose</w:t>
       </w:r>
     </w:p>
     <w:p>
@@ -193,15 +423,6 @@
         <w:t>At the end of the program all dynamically allocated memory is freed, and the program terminates.</w:t>
       </w:r>
     </w:p>
-    <w:p>
-      <w:pPr>
-        <w:pStyle w:val="Heading2"/>
-      </w:pPr>
-      <w:r>
-        <w:t>Functions</w:t>
-      </w:r>
-    </w:p>
-    <w:p/>
     <w:sectPr>
       <w:pgSz w:w="12240" w:h="15840"/>
       <w:pgMar w:top="1440" w:right="1440" w:bottom="1440" w:left="1440" w:header="720" w:footer="720" w:gutter="0"/>
@@ -215,6 +436,95 @@
 <file path=word/numbering.xml><?xml version="1.0" encoding="utf-8"?>
 <w:numbering xmlns:wpc="http://schemas.microsoft.com/office/word/2010/wordprocessingCanvas" xmlns:cx="http://schemas.microsoft.com/office/drawing/2014/chartex" xmlns:cx1="http://schemas.microsoft.com/office/drawing/2015/9/8/chartex" xmlns:cx2="http://schemas.microsoft.com/office/drawing/2015/10/21/chartex" xmlns:cx3="http://schemas.microsoft.com/office/drawing/2016/5/9/chartex" xmlns:cx4="http://schemas.microsoft.com/office/drawing/2016/5/10/chartex" xmlns:cx5="http://schemas.microsoft.com/office/drawing/2016/5/11/chartex" xmlns:cx6="http://schemas.microsoft.com/office/drawing/2016/5/12/chartex" xmlns:cx7="http://schemas.microsoft.com/office/drawing/2016/5/13/chartex" xmlns:cx8="http://schemas.microsoft.com/office/drawing/2016/5/14/chartex" xmlns:mc="http://schemas.openxmlformats.org/markup-compatibility/2006" xmlns:aink="http://schemas.microsoft.com/office/drawing/2016/ink" xmlns:am3d="http://schemas.microsoft.com/office/drawing/2017/model3d" xmlns:o="urn:schemas-microsoft-com:office:office" xmlns:r="http://schemas.openxmlformats.org/officeDocument/2006/relationships" xmlns:m="http://schemas.openxmlformats.org/officeDocument/2006/math" xmlns:v="urn:schemas-microsoft-com:vml" xmlns:wp14="http://schemas.microsoft.com/office/word/2010/wordprocessingDrawing" xmlns:wp="http://schemas.openxmlformats.org/drawingml/2006/wordprocessingDrawing" xmlns:w10="urn:schemas-microsoft-com:office:word" xmlns:w="http://schemas.openxmlformats.org/wordprocessingml/2006/main" xmlns:w14="http://schemas.microsoft.com/office/word/2010/wordml" xmlns:w15="http://schemas.microsoft.com/office/word/2012/wordml" xmlns:w16cex="http://schemas.microsoft.com/office/word/2018/wordml/cex" xmlns:w16cid="http://schemas.microsoft.com/office/word/2016/wordml/cid" xmlns:w16="http://schemas.microsoft.com/office/word/2018/wordml" xmlns:w16sdtdh="http://schemas.microsoft.com/office/word/2020/wordml/sdtdatahash" xmlns:w16se="http://schemas.microsoft.com/office/word/2015/wordml/symex" xmlns:wpg="http://schemas.microsoft.com/office/word/2010/wordprocessingGroup" xmlns:wpi="http://schemas.microsoft.com/office/word/2010/wordprocessingInk" xmlns:wne="http://schemas.microsoft.com/office/word/2006/wordml" xmlns:wps="http://schemas.microsoft.com/office/word/2010/wordprocessingShape" mc:Ignorable="w14 w15 w16se w16cid w16 w16cex w16sdtdh wp14">
   <w:abstractNum w:abstractNumId="0" w15:restartNumberingAfterBreak="0">
+    <w:nsid w:val="65CF739D"/>
+    <w:multiLevelType w:val="hybridMultilevel"/>
+    <w:tmpl w:val="E66C8222"/>
+    <w:lvl w:ilvl="0" w:tplc="0409000F">
+      <w:start w:val="1"/>
+      <w:numFmt w:val="decimal"/>
+      <w:lvlText w:val="%1."/>
+      <w:lvlJc w:val="left"/>
+      <w:pPr>
+        <w:ind w:left="720" w:hanging="360"/>
+      </w:pPr>
+      <w:rPr>
+        <w:rFonts w:hint="default"/>
+      </w:rPr>
+    </w:lvl>
+    <w:lvl w:ilvl="1" w:tplc="04090019" w:tentative="1">
+      <w:start w:val="1"/>
+      <w:numFmt w:val="lowerLetter"/>
+      <w:lvlText w:val="%2."/>
+      <w:lvlJc w:val="left"/>
+      <w:pPr>
+        <w:ind w:left="1440" w:hanging="360"/>
+      </w:pPr>
+    </w:lvl>
+    <w:lvl w:ilvl="2" w:tplc="0409001B" w:tentative="1">
+      <w:start w:val="1"/>
+      <w:numFmt w:val="lowerRoman"/>
+      <w:lvlText w:val="%3."/>
+      <w:lvlJc w:val="right"/>
+      <w:pPr>
+        <w:ind w:left="2160" w:hanging="180"/>
+      </w:pPr>
+    </w:lvl>
+    <w:lvl w:ilvl="3" w:tplc="0409000F" w:tentative="1">
+      <w:start w:val="1"/>
+      <w:numFmt w:val="decimal"/>
+      <w:lvlText w:val="%4."/>
+      <w:lvlJc w:val="left"/>
+      <w:pPr>
+        <w:ind w:left="2880" w:hanging="360"/>
+      </w:pPr>
+    </w:lvl>
+    <w:lvl w:ilvl="4" w:tplc="04090019" w:tentative="1">
+      <w:start w:val="1"/>
+      <w:numFmt w:val="lowerLetter"/>
+      <w:lvlText w:val="%5."/>
+      <w:lvlJc w:val="left"/>
+      <w:pPr>
+        <w:ind w:left="3600" w:hanging="360"/>
+      </w:pPr>
+    </w:lvl>
+    <w:lvl w:ilvl="5" w:tplc="0409001B" w:tentative="1">
+      <w:start w:val="1"/>
+      <w:numFmt w:val="lowerRoman"/>
+      <w:lvlText w:val="%6."/>
+      <w:lvlJc w:val="right"/>
+      <w:pPr>
+        <w:ind w:left="4320" w:hanging="180"/>
+      </w:pPr>
+    </w:lvl>
+    <w:lvl w:ilvl="6" w:tplc="0409000F" w:tentative="1">
+      <w:start w:val="1"/>
+      <w:numFmt w:val="decimal"/>
+      <w:lvlText w:val="%7."/>
+      <w:lvlJc w:val="left"/>
+      <w:pPr>
+        <w:ind w:left="5040" w:hanging="360"/>
+      </w:pPr>
+    </w:lvl>
+    <w:lvl w:ilvl="7" w:tplc="04090019" w:tentative="1">
+      <w:start w:val="1"/>
+      <w:numFmt w:val="lowerLetter"/>
+      <w:lvlText w:val="%8."/>
+      <w:lvlJc w:val="left"/>
+      <w:pPr>
+        <w:ind w:left="5760" w:hanging="360"/>
+      </w:pPr>
+    </w:lvl>
+    <w:lvl w:ilvl="8" w:tplc="0409001B" w:tentative="1">
+      <w:start w:val="1"/>
+      <w:numFmt w:val="lowerRoman"/>
+      <w:lvlText w:val="%9."/>
+      <w:lvlJc w:val="right"/>
+      <w:pPr>
+        <w:ind w:left="6480" w:hanging="180"/>
+      </w:pPr>
+    </w:lvl>
+  </w:abstractNum>
+  <w:abstractNum w:abstractNumId="1" w15:restartNumberingAfterBreak="0">
     <w:nsid w:val="7342019B"/>
     <w:multiLevelType w:val="hybridMultilevel"/>
     <w:tmpl w:val="B0FC67AA"/>
@@ -304,6 +614,9 @@
     </w:lvl>
   </w:abstractNum>
   <w:num w:numId="1">
+    <w:abstractNumId w:val="1"/>
+  </w:num>
+  <w:num w:numId="2">
     <w:abstractNumId w:val="0"/>
   </w:num>
 </w:numbering>
@@ -849,6 +1162,15 @@
       <w:contextualSpacing/>
     </w:pPr>
   </w:style>
+  <w:style w:type="paragraph" w:styleId="NoSpacing">
+    <w:name w:val="No Spacing"/>
+    <w:uiPriority w:val="1"/>
+    <w:qFormat/>
+    <w:rsid w:val="00F949DB"/>
+    <w:pPr>
+      <w:spacing w:after="0" w:line="240" w:lineRule="auto"/>
+    </w:pPr>
+  </w:style>
 </w:styles>
 </file>
 

</xml_diff>